<commit_message>
paragraph tags and light refactoring * paragraph tags as first run in each paragraph if ``do_html`` * refactored get_text to simplify * copy tree runs before joining into paragraphs * corrected bug (has_content(rPr and pPr)) returns True. Now correctly return False. * ``paragraph_styles: bool`` argument added to ``main.docx2python``
</commit_message>
<xml_diff>
--- a/test/resources/run_styles.docx
+++ b/test/resources/run_styles.docx
@@ -140,27 +140,34 @@
         </w:rPr>
       </w:pPr>
       <w:bookmarkStart w:id="0" w:name="_Hlk66964975"/>
+      <w:proofErr w:type="spellStart"/>
       <w:r>
         <w:rPr>
           <w:vertAlign w:val="subscript"/>
         </w:rPr>
         <w:t>Subscript</w:t>
       </w:r>
-    </w:p>
-    <w:p>
-      <w:pPr>
+      <w:proofErr w:type="spellEnd"/>
+    </w:p>
+    <w:p>
+      <w:pPr>
+        <w:rPr>
+          <w:vertAlign w:val="subscript"/>
+        </w:rPr>
+      </w:pPr>
+      <w:r>
         <w:rPr>
           <w:smallCaps/>
         </w:rPr>
-      </w:pPr>
-      <w:r>
+        <w:t>Small Caps</w:t>
+      </w:r>
+    </w:p>
+    <w:p>
+      <w:pPr>
         <w:rPr>
           <w:smallCaps/>
         </w:rPr>
-        <w:t>Small Caps</w:t>
-      </w:r>
-    </w:p>
-    <w:p>
+      </w:pPr>
       <w:r>
         <w:rPr>
           <w:caps/>
@@ -273,16 +280,7 @@
           <w:szCs w:val="24"/>
           <w:vertAlign w:val="subscript"/>
         </w:rPr>
-        <w:t>Subscript</w:t>
-      </w:r>
-      <w:r>
-        <w:rPr>
-          <w:rFonts w:ascii="Courier New" w:hAnsi="Courier New" w:cs="Courier New"/>
-          <w:sz w:val="24"/>
-          <w:szCs w:val="24"/>
-          <w:vertAlign w:val="subscript"/>
-        </w:rPr>
-        <w:t xml:space="preserve"> </w:t>
+        <w:t xml:space="preserve">Subscript </w:t>
       </w:r>
       <w:r>
         <w:rPr>
@@ -291,16 +289,7 @@
           <w:sz w:val="24"/>
           <w:szCs w:val="24"/>
         </w:rPr>
-        <w:t>Small Caps</w:t>
-      </w:r>
-      <w:r>
-        <w:rPr>
-          <w:rFonts w:ascii="Courier New" w:hAnsi="Courier New" w:cs="Courier New"/>
-          <w:smallCaps/>
-          <w:sz w:val="24"/>
-          <w:szCs w:val="24"/>
-        </w:rPr>
-        <w:t xml:space="preserve"> </w:t>
+        <w:t xml:space="preserve">Small Caps </w:t>
       </w:r>
       <w:r>
         <w:rPr>
@@ -309,16 +298,7 @@
           <w:sz w:val="24"/>
           <w:szCs w:val="24"/>
         </w:rPr>
-        <w:t>All Caps</w:t>
-      </w:r>
-      <w:r>
-        <w:rPr>
-          <w:rFonts w:ascii="Courier New" w:hAnsi="Courier New" w:cs="Courier New"/>
-          <w:caps/>
-          <w:sz w:val="24"/>
-          <w:szCs w:val="24"/>
-        </w:rPr>
-        <w:t xml:space="preserve"> </w:t>
+        <w:t xml:space="preserve">All Caps </w:t>
       </w:r>
       <w:r>
         <w:rPr>
@@ -327,16 +307,7 @@
           <w:szCs w:val="24"/>
           <w:highlight w:val="yellow"/>
         </w:rPr>
-        <w:t>Highlighted yellow</w:t>
-      </w:r>
-      <w:r>
-        <w:rPr>
-          <w:rFonts w:ascii="Courier New" w:hAnsi="Courier New" w:cs="Courier New"/>
-          <w:sz w:val="24"/>
-          <w:szCs w:val="24"/>
-          <w:highlight w:val="yellow"/>
-        </w:rPr>
-        <w:t xml:space="preserve"> </w:t>
+        <w:t xml:space="preserve">Highlighted yellow </w:t>
       </w:r>
       <w:r>
         <w:rPr>

</xml_diff>